<commit_message>
Started on weapon skill trees.
</commit_message>
<xml_diff>
--- a/SwordSphere -- Starting Weapons.docx
+++ b/SwordSphere -- Starting Weapons.docx
@@ -992,6 +992,14 @@
               </w:rPr>
               <w:t>Pierce(1)</w:t>
             </w:r>
+            <w:r>
+              <w:rPr>
+                <w:rFonts w:ascii="Pericles" w:hAnsi="Pericles"/>
+                <w:sz w:val="16"/>
+                <w:szCs w:val="16"/>
+              </w:rPr>
+              <w:t>, Range(6)</w:t>
+            </w:r>
           </w:p>
         </w:tc>
         <w:tc>
@@ -1307,7 +1315,25 @@
                 <w:sz w:val="16"/>
                 <w:szCs w:val="16"/>
               </w:rPr>
-              <w:t>, Reload(1)</w:t>
+              <w:t xml:space="preserve">, </w:t>
+            </w:r>
+            <w:r>
+              <w:rPr>
+                <w:rFonts w:ascii="Pericles" w:hAnsi="Pericles"/>
+                <w:sz w:val="16"/>
+                <w:szCs w:val="16"/>
+              </w:rPr>
+              <w:t xml:space="preserve">Range(8), </w:t>
+            </w:r>
+            <w:bookmarkStart w:id="0" w:name="_GoBack"/>
+            <w:bookmarkEnd w:id="0"/>
+            <w:r>
+              <w:rPr>
+                <w:rFonts w:ascii="Pericles" w:hAnsi="Pericles"/>
+                <w:sz w:val="16"/>
+                <w:szCs w:val="16"/>
+              </w:rPr>
+              <w:t>Reload(1)</w:t>
             </w:r>
           </w:p>
         </w:tc>
@@ -3249,8 +3275,6 @@
               </w:rPr>
               <w:t>80g</w:t>
             </w:r>
-            <w:bookmarkStart w:id="0" w:name="_GoBack"/>
-            <w:bookmarkEnd w:id="0"/>
           </w:p>
         </w:tc>
       </w:tr>
@@ -5137,34 +5161,34 @@
                 <w:b/>
                 <w:bCs/>
               </w:rPr>
-              <w:t>Reach(x)</w:t>
-            </w:r>
-          </w:p>
-        </w:tc>
-        <w:tc>
-          <w:tcPr>
-            <w:tcW w:w="0" w:type="auto"/>
-            <w:tcBorders>
-              <w:top w:val="single" w:sz="4" w:space="0" w:color="CC9966"/>
-              <w:left w:val="single" w:sz="4" w:space="0" w:color="CC9966"/>
-              <w:bottom w:val="single" w:sz="4" w:space="0" w:color="CC9966"/>
-              <w:right w:val="single" w:sz="4" w:space="0" w:color="CC9966"/>
-            </w:tcBorders>
-          </w:tcPr>
-          <w:p>
-            <w:pPr>
-              <w:pStyle w:val="Table"/>
-              <w:rPr>
-                <w:rFonts w:ascii="Pericles" w:hAnsi="Pericles"/>
-                <w:bCs/>
-              </w:rPr>
-            </w:pPr>
-            <w:r>
-              <w:rPr>
-                <w:rFonts w:ascii="Pericles" w:hAnsi="Pericles"/>
-                <w:bCs/>
-              </w:rPr>
-              <w:t>You have a reach of x hexes when using this weapon.</w:t>
+              <w:t>Range(x)</w:t>
+            </w:r>
+          </w:p>
+        </w:tc>
+        <w:tc>
+          <w:tcPr>
+            <w:tcW w:w="0" w:type="auto"/>
+            <w:tcBorders>
+              <w:top w:val="single" w:sz="4" w:space="0" w:color="CC9966"/>
+              <w:left w:val="single" w:sz="4" w:space="0" w:color="CC9966"/>
+              <w:bottom w:val="single" w:sz="4" w:space="0" w:color="CC9966"/>
+              <w:right w:val="single" w:sz="4" w:space="0" w:color="CC9966"/>
+            </w:tcBorders>
+          </w:tcPr>
+          <w:p>
+            <w:pPr>
+              <w:pStyle w:val="Table"/>
+              <w:rPr>
+                <w:rFonts w:ascii="Pericles" w:hAnsi="Pericles"/>
+                <w:bCs/>
+              </w:rPr>
+            </w:pPr>
+            <w:r>
+              <w:rPr>
+                <w:rFonts w:ascii="Pericles" w:hAnsi="Pericles"/>
+                <w:bCs/>
+              </w:rPr>
+              <w:t>This weapon fires at range. Up to x” hexes is -0 to hit. Every range band thereafter is -1 per band.</w:t>
             </w:r>
           </w:p>
         </w:tc>
@@ -5196,34 +5220,34 @@
                 <w:b/>
                 <w:bCs/>
               </w:rPr>
-              <w:t>Recovery(x)</w:t>
-            </w:r>
-          </w:p>
-        </w:tc>
-        <w:tc>
-          <w:tcPr>
-            <w:tcW w:w="0" w:type="auto"/>
-            <w:tcBorders>
-              <w:top w:val="single" w:sz="4" w:space="0" w:color="CC9966"/>
-              <w:left w:val="single" w:sz="4" w:space="0" w:color="CC9966"/>
-              <w:bottom w:val="single" w:sz="4" w:space="0" w:color="CC9966"/>
-              <w:right w:val="single" w:sz="4" w:space="0" w:color="CC9966"/>
-            </w:tcBorders>
-          </w:tcPr>
-          <w:p>
-            <w:pPr>
-              <w:pStyle w:val="Table"/>
-              <w:rPr>
-                <w:rFonts w:ascii="Pericles" w:hAnsi="Pericles"/>
-                <w:bCs/>
-              </w:rPr>
-            </w:pPr>
-            <w:r>
-              <w:rPr>
-                <w:rFonts w:ascii="Pericles" w:hAnsi="Pericles"/>
-                <w:bCs/>
-              </w:rPr>
-              <w:t>Your chance to recover this ammo after use is x/12.</w:t>
+              <w:t>Reach(x)</w:t>
+            </w:r>
+          </w:p>
+        </w:tc>
+        <w:tc>
+          <w:tcPr>
+            <w:tcW w:w="0" w:type="auto"/>
+            <w:tcBorders>
+              <w:top w:val="single" w:sz="4" w:space="0" w:color="CC9966"/>
+              <w:left w:val="single" w:sz="4" w:space="0" w:color="CC9966"/>
+              <w:bottom w:val="single" w:sz="4" w:space="0" w:color="CC9966"/>
+              <w:right w:val="single" w:sz="4" w:space="0" w:color="CC9966"/>
+            </w:tcBorders>
+          </w:tcPr>
+          <w:p>
+            <w:pPr>
+              <w:pStyle w:val="Table"/>
+              <w:rPr>
+                <w:rFonts w:ascii="Pericles" w:hAnsi="Pericles"/>
+                <w:bCs/>
+              </w:rPr>
+            </w:pPr>
+            <w:r>
+              <w:rPr>
+                <w:rFonts w:ascii="Pericles" w:hAnsi="Pericles"/>
+                <w:bCs/>
+              </w:rPr>
+              <w:t>You have a reach of x hexes when using this weapon.</w:t>
             </w:r>
           </w:p>
         </w:tc>
@@ -5255,34 +5279,34 @@
                 <w:b/>
                 <w:bCs/>
               </w:rPr>
-              <w:t>Reload(x)</w:t>
-            </w:r>
-          </w:p>
-        </w:tc>
-        <w:tc>
-          <w:tcPr>
-            <w:tcW w:w="0" w:type="auto"/>
-            <w:tcBorders>
-              <w:top w:val="single" w:sz="4" w:space="0" w:color="CC9966"/>
-              <w:left w:val="single" w:sz="4" w:space="0" w:color="CC9966"/>
-              <w:bottom w:val="single" w:sz="4" w:space="0" w:color="CC9966"/>
-              <w:right w:val="single" w:sz="4" w:space="0" w:color="CC9966"/>
-            </w:tcBorders>
-          </w:tcPr>
-          <w:p>
-            <w:pPr>
-              <w:pStyle w:val="Table"/>
-              <w:rPr>
-                <w:rFonts w:ascii="Pericles" w:hAnsi="Pericles"/>
-                <w:bCs/>
-              </w:rPr>
-            </w:pPr>
-            <w:r>
-              <w:rPr>
-                <w:rFonts w:ascii="Pericles" w:hAnsi="Pericles"/>
-                <w:bCs/>
-              </w:rPr>
-              <w:t>This missile weapon takes x rounds to reload.</w:t>
+              <w:t>Recovery(x)</w:t>
+            </w:r>
+          </w:p>
+        </w:tc>
+        <w:tc>
+          <w:tcPr>
+            <w:tcW w:w="0" w:type="auto"/>
+            <w:tcBorders>
+              <w:top w:val="single" w:sz="4" w:space="0" w:color="CC9966"/>
+              <w:left w:val="single" w:sz="4" w:space="0" w:color="CC9966"/>
+              <w:bottom w:val="single" w:sz="4" w:space="0" w:color="CC9966"/>
+              <w:right w:val="single" w:sz="4" w:space="0" w:color="CC9966"/>
+            </w:tcBorders>
+          </w:tcPr>
+          <w:p>
+            <w:pPr>
+              <w:pStyle w:val="Table"/>
+              <w:rPr>
+                <w:rFonts w:ascii="Pericles" w:hAnsi="Pericles"/>
+                <w:bCs/>
+              </w:rPr>
+            </w:pPr>
+            <w:r>
+              <w:rPr>
+                <w:rFonts w:ascii="Pericles" w:hAnsi="Pericles"/>
+                <w:bCs/>
+              </w:rPr>
+              <w:t>Your chance to recover this ammo after use is x/12.</w:t>
             </w:r>
           </w:p>
         </w:tc>
@@ -5314,34 +5338,34 @@
                 <w:b/>
                 <w:bCs/>
               </w:rPr>
-              <w:t>Set</w:t>
-            </w:r>
-          </w:p>
-        </w:tc>
-        <w:tc>
-          <w:tcPr>
-            <w:tcW w:w="0" w:type="auto"/>
-            <w:tcBorders>
-              <w:top w:val="single" w:sz="4" w:space="0" w:color="CC9966"/>
-              <w:left w:val="single" w:sz="4" w:space="0" w:color="CC9966"/>
-              <w:bottom w:val="single" w:sz="4" w:space="0" w:color="CC9966"/>
-              <w:right w:val="single" w:sz="4" w:space="0" w:color="CC9966"/>
-            </w:tcBorders>
-          </w:tcPr>
-          <w:p>
-            <w:pPr>
-              <w:pStyle w:val="Table"/>
-              <w:rPr>
-                <w:rFonts w:ascii="Pericles" w:hAnsi="Pericles"/>
-                <w:bCs/>
-              </w:rPr>
-            </w:pPr>
-            <w:r>
-              <w:rPr>
-                <w:rFonts w:ascii="Pericles" w:hAnsi="Pericles"/>
-                <w:bCs/>
-              </w:rPr>
-              <w:t>If someone charges you from the front, you get a free first attack with a +1 damage if you hit.</w:t>
+              <w:t>Reload(x)</w:t>
+            </w:r>
+          </w:p>
+        </w:tc>
+        <w:tc>
+          <w:tcPr>
+            <w:tcW w:w="0" w:type="auto"/>
+            <w:tcBorders>
+              <w:top w:val="single" w:sz="4" w:space="0" w:color="CC9966"/>
+              <w:left w:val="single" w:sz="4" w:space="0" w:color="CC9966"/>
+              <w:bottom w:val="single" w:sz="4" w:space="0" w:color="CC9966"/>
+              <w:right w:val="single" w:sz="4" w:space="0" w:color="CC9966"/>
+            </w:tcBorders>
+          </w:tcPr>
+          <w:p>
+            <w:pPr>
+              <w:pStyle w:val="Table"/>
+              <w:rPr>
+                <w:rFonts w:ascii="Pericles" w:hAnsi="Pericles"/>
+                <w:bCs/>
+              </w:rPr>
+            </w:pPr>
+            <w:r>
+              <w:rPr>
+                <w:rFonts w:ascii="Pericles" w:hAnsi="Pericles"/>
+                <w:bCs/>
+              </w:rPr>
+              <w:t>This missile weapon takes x rounds to reload.</w:t>
             </w:r>
           </w:p>
         </w:tc>
@@ -5374,6 +5398,65 @@
                 <w:bCs/>
               </w:rPr>
               <w:lastRenderedPageBreak/>
+              <w:t>Set</w:t>
+            </w:r>
+          </w:p>
+        </w:tc>
+        <w:tc>
+          <w:tcPr>
+            <w:tcW w:w="0" w:type="auto"/>
+            <w:tcBorders>
+              <w:top w:val="single" w:sz="4" w:space="0" w:color="CC9966"/>
+              <w:left w:val="single" w:sz="4" w:space="0" w:color="CC9966"/>
+              <w:bottom w:val="single" w:sz="4" w:space="0" w:color="CC9966"/>
+              <w:right w:val="single" w:sz="4" w:space="0" w:color="CC9966"/>
+            </w:tcBorders>
+          </w:tcPr>
+          <w:p>
+            <w:pPr>
+              <w:pStyle w:val="Table"/>
+              <w:rPr>
+                <w:rFonts w:ascii="Pericles" w:hAnsi="Pericles"/>
+                <w:bCs/>
+              </w:rPr>
+            </w:pPr>
+            <w:r>
+              <w:rPr>
+                <w:rFonts w:ascii="Pericles" w:hAnsi="Pericles"/>
+                <w:bCs/>
+              </w:rPr>
+              <w:t>If someone charges you from the front, you get a free first attack with a +1 damage if you hit.</w:t>
+            </w:r>
+          </w:p>
+        </w:tc>
+      </w:tr>
+      <w:tr>
+        <w:tc>
+          <w:tcPr>
+            <w:tcW w:w="0" w:type="auto"/>
+            <w:tcBorders>
+              <w:top w:val="single" w:sz="4" w:space="0" w:color="CC9966"/>
+              <w:left w:val="single" w:sz="4" w:space="0" w:color="CC9966"/>
+              <w:bottom w:val="single" w:sz="4" w:space="0" w:color="CC9966"/>
+              <w:right w:val="single" w:sz="4" w:space="0" w:color="CC9966"/>
+            </w:tcBorders>
+          </w:tcPr>
+          <w:p>
+            <w:pPr>
+              <w:pStyle w:val="Table"/>
+              <w:jc w:val="center"/>
+              <w:rPr>
+                <w:rFonts w:ascii="Pericles" w:hAnsi="Pericles"/>
+                <w:b/>
+                <w:bCs/>
+              </w:rPr>
+            </w:pPr>
+            <w:r>
+              <w:rPr>
+                <w:rFonts w:ascii="Pericles" w:hAnsi="Pericles"/>
+                <w:b/>
+                <w:bCs/>
+              </w:rPr>
               <w:t>Shard(x)</w:t>
             </w:r>
           </w:p>

</xml_diff>